<commit_message>
web 3 4 5
</commit_message>
<xml_diff>
--- a/CTP WEB/lab_04/lab_4.docx
+++ b/CTP WEB/lab_04/lab_4.docx
@@ -659,18 +659,44 @@
           <w:szCs w:val="28"/>
           <w:lang w:eastAsia="ru-RU"/>
         </w:rPr>
-        <w:t xml:space="preserve">В JavaScript используются простые типы данных и объекты. К простым типам относятся числа, строки, логический тип, </w:t>
+        <w:t>Разработать консольное приложение на языке JavaScript для решения следующих задач.</w:t>
+      </w:r>
+    </w:p>
+    <w:p>
+      <w:pPr>
+        <w:spacing w:after="0" w:line="240" w:lineRule="auto"/>
+        <w:rPr>
+          <w:rFonts w:ascii="Times New Roman" w:eastAsia="Times New Roman" w:hAnsi="Times New Roman"/>
+          <w:color w:val="000000"/>
+          <w:sz w:val="28"/>
+          <w:szCs w:val="28"/>
+          <w:lang w:eastAsia="ru-RU"/>
+        </w:rPr>
+      </w:pPr>
+      <w:r>
+        <w:rPr>
+          <w:rFonts w:ascii="Times New Roman" w:eastAsia="Times New Roman" w:hAnsi="Times New Roman"/>
+          <w:color w:val="000000"/>
+          <w:sz w:val="28"/>
+          <w:szCs w:val="28"/>
+          <w:lang w:eastAsia="ru-RU"/>
+        </w:rPr>
+        <w:t xml:space="preserve">1 Ввести переменную </w:t>
       </w:r>
       <w:proofErr w:type="spellStart"/>
       <w:r>
         <w:rPr>
           <w:rFonts w:ascii="Times New Roman" w:eastAsia="Times New Roman" w:hAnsi="Times New Roman"/>
-          <w:color w:val="000000"/>
-          <w:sz w:val="28"/>
-          <w:szCs w:val="28"/>
-          <w:lang w:eastAsia="ru-RU"/>
-        </w:rPr>
-        <w:t>null</w:t>
+          <w:b/>
+          <w:bCs/>
+          <w:i/>
+          <w:iCs/>
+          <w:color w:val="000000"/>
+          <w:sz w:val="28"/>
+          <w:szCs w:val="28"/>
+          <w:lang w:eastAsia="ru-RU"/>
+        </w:rPr>
+        <w:t>lang</w:t>
       </w:r>
       <w:proofErr w:type="spellEnd"/>
       <w:r>
@@ -681,7 +707,7 @@
           <w:szCs w:val="28"/>
           <w:lang w:eastAsia="ru-RU"/>
         </w:rPr>
-        <w:t xml:space="preserve"> и </w:t>
+        <w:t xml:space="preserve">, которая может принимать значения: рус, </w:t>
       </w:r>
       <w:proofErr w:type="spellStart"/>
       <w:r>
@@ -692,7 +718,7 @@
           <w:szCs w:val="28"/>
           <w:lang w:eastAsia="ru-RU"/>
         </w:rPr>
-        <w:t>undefined</w:t>
+        <w:t>анг</w:t>
       </w:r>
       <w:proofErr w:type="spellEnd"/>
       <w:r>
@@ -703,7 +729,189 @@
           <w:szCs w:val="28"/>
           <w:lang w:eastAsia="ru-RU"/>
         </w:rPr>
-        <w:t>. Среди объектов выделяют обычные и специальные объекты. Обычные объекты – это число или строка, а специальные объекты – это массивы, функции, объект даты, регулярные выражения и ошибки.</w:t>
+        <w:t xml:space="preserve">, бел или нем. В переменной </w:t>
+      </w:r>
+      <w:proofErr w:type="spellStart"/>
+      <w:r>
+        <w:rPr>
+          <w:rFonts w:ascii="Times New Roman" w:eastAsia="Times New Roman" w:hAnsi="Times New Roman"/>
+          <w:i/>
+          <w:iCs/>
+          <w:color w:val="000000"/>
+          <w:sz w:val="28"/>
+          <w:szCs w:val="28"/>
+          <w:lang w:eastAsia="ru-RU"/>
+        </w:rPr>
+        <w:t>msw</w:t>
+      </w:r>
+      <w:proofErr w:type="spellEnd"/>
+      <w:r>
+        <w:rPr>
+          <w:rFonts w:ascii="Times New Roman" w:eastAsia="Times New Roman" w:hAnsi="Times New Roman"/>
+          <w:i/>
+          <w:iCs/>
+          <w:color w:val="000000"/>
+          <w:sz w:val="28"/>
+          <w:szCs w:val="28"/>
+          <w:lang w:eastAsia="ru-RU"/>
+        </w:rPr>
+        <w:t xml:space="preserve"> </w:t>
+      </w:r>
+      <w:r>
+        <w:rPr>
+          <w:rFonts w:ascii="Times New Roman" w:eastAsia="Times New Roman" w:hAnsi="Times New Roman"/>
+          <w:color w:val="000000"/>
+          <w:sz w:val="28"/>
+          <w:szCs w:val="28"/>
+          <w:lang w:eastAsia="ru-RU"/>
+        </w:rPr>
+        <w:t xml:space="preserve">сформировать массив дней недели на русском, английском, белорусском или немецком языке в зависимости от варианта. Задачу решить с помощью оператора </w:t>
+      </w:r>
+      <w:proofErr w:type="spellStart"/>
+      <w:r>
+        <w:rPr>
+          <w:rFonts w:ascii="Times New Roman" w:eastAsia="Times New Roman" w:hAnsi="Times New Roman"/>
+          <w:b/>
+          <w:bCs/>
+          <w:i/>
+          <w:iCs/>
+          <w:color w:val="000000"/>
+          <w:sz w:val="28"/>
+          <w:szCs w:val="28"/>
+          <w:lang w:eastAsia="ru-RU"/>
+        </w:rPr>
+        <w:t>if</w:t>
+      </w:r>
+      <w:proofErr w:type="spellEnd"/>
+      <w:r>
+        <w:rPr>
+          <w:rFonts w:ascii="Times New Roman" w:eastAsia="Times New Roman" w:hAnsi="Times New Roman"/>
+          <w:color w:val="000000"/>
+          <w:sz w:val="28"/>
+          <w:szCs w:val="28"/>
+          <w:lang w:eastAsia="ru-RU"/>
+        </w:rPr>
+        <w:t xml:space="preserve">; </w:t>
+      </w:r>
+      <w:proofErr w:type="spellStart"/>
+      <w:r>
+        <w:rPr>
+          <w:rFonts w:ascii="Times New Roman" w:eastAsia="Times New Roman" w:hAnsi="Times New Roman"/>
+          <w:b/>
+          <w:bCs/>
+          <w:i/>
+          <w:iCs/>
+          <w:color w:val="000000"/>
+          <w:sz w:val="28"/>
+          <w:szCs w:val="28"/>
+          <w:lang w:eastAsia="ru-RU"/>
+        </w:rPr>
+        <w:t>switch-case</w:t>
+      </w:r>
+      <w:proofErr w:type="spellEnd"/>
+      <w:r>
+        <w:rPr>
+          <w:rFonts w:ascii="Times New Roman" w:eastAsia="Times New Roman" w:hAnsi="Times New Roman"/>
+          <w:b/>
+          <w:bCs/>
+          <w:i/>
+          <w:iCs/>
+          <w:color w:val="000000"/>
+          <w:sz w:val="28"/>
+          <w:szCs w:val="28"/>
+          <w:lang w:eastAsia="ru-RU"/>
+        </w:rPr>
+        <w:t xml:space="preserve"> </w:t>
+      </w:r>
+      <w:r>
+        <w:rPr>
+          <w:rFonts w:ascii="Times New Roman" w:eastAsia="Times New Roman" w:hAnsi="Times New Roman"/>
+          <w:color w:val="000000"/>
+          <w:sz w:val="28"/>
+          <w:szCs w:val="28"/>
+          <w:lang w:eastAsia="ru-RU"/>
+        </w:rPr>
+        <w:t xml:space="preserve">или многомерного массива без </w:t>
+      </w:r>
+      <w:proofErr w:type="spellStart"/>
+      <w:r>
+        <w:rPr>
+          <w:rFonts w:ascii="Times New Roman" w:eastAsia="Times New Roman" w:hAnsi="Times New Roman"/>
+          <w:b/>
+          <w:bCs/>
+          <w:i/>
+          <w:iCs/>
+          <w:color w:val="000000"/>
+          <w:sz w:val="28"/>
+          <w:szCs w:val="28"/>
+          <w:lang w:eastAsia="ru-RU"/>
+        </w:rPr>
+        <w:t>if</w:t>
+      </w:r>
+      <w:proofErr w:type="spellEnd"/>
+      <w:r>
+        <w:rPr>
+          <w:rFonts w:ascii="Times New Roman" w:eastAsia="Times New Roman" w:hAnsi="Times New Roman"/>
+          <w:b/>
+          <w:bCs/>
+          <w:i/>
+          <w:iCs/>
+          <w:color w:val="000000"/>
+          <w:sz w:val="28"/>
+          <w:szCs w:val="28"/>
+          <w:lang w:eastAsia="ru-RU"/>
+        </w:rPr>
+        <w:t xml:space="preserve"> </w:t>
+      </w:r>
+      <w:r>
+        <w:rPr>
+          <w:rFonts w:ascii="Times New Roman" w:eastAsia="Times New Roman" w:hAnsi="Times New Roman"/>
+          <w:color w:val="000000"/>
+          <w:sz w:val="28"/>
+          <w:szCs w:val="28"/>
+          <w:lang w:eastAsia="ru-RU"/>
+        </w:rPr>
+        <w:t xml:space="preserve">и </w:t>
+      </w:r>
+      <w:proofErr w:type="spellStart"/>
+      <w:r>
+        <w:rPr>
+          <w:rFonts w:ascii="Times New Roman" w:eastAsia="Times New Roman" w:hAnsi="Times New Roman"/>
+          <w:b/>
+          <w:bCs/>
+          <w:i/>
+          <w:iCs/>
+          <w:color w:val="000000"/>
+          <w:sz w:val="28"/>
+          <w:szCs w:val="28"/>
+          <w:lang w:eastAsia="ru-RU"/>
+        </w:rPr>
+        <w:t>switch-case</w:t>
+      </w:r>
+      <w:proofErr w:type="spellEnd"/>
+      <w:r>
+        <w:rPr>
+          <w:rFonts w:ascii="Times New Roman" w:eastAsia="Times New Roman" w:hAnsi="Times New Roman"/>
+          <w:b/>
+          <w:bCs/>
+          <w:i/>
+          <w:iCs/>
+          <w:color w:val="000000"/>
+          <w:sz w:val="28"/>
+          <w:szCs w:val="28"/>
+          <w:lang w:eastAsia="ru-RU"/>
+        </w:rPr>
+        <w:t xml:space="preserve"> </w:t>
+      </w:r>
+      <w:r>
+        <w:rPr>
+          <w:rFonts w:ascii="Times New Roman" w:eastAsia="Times New Roman" w:hAnsi="Times New Roman"/>
+          <w:color w:val="000000"/>
+          <w:sz w:val="28"/>
+          <w:szCs w:val="28"/>
+          <w:lang w:eastAsia="ru-RU"/>
+        </w:rPr>
+        <w:t>в зависимости от варианта.</w:t>
       </w:r>
     </w:p>
     <w:p>
@@ -711,21 +919,64 @@
         <w:spacing w:after="0" w:line="240" w:lineRule="auto"/>
         <w:rPr>
           <w:rFonts w:ascii="Times New Roman" w:eastAsia="Times New Roman" w:hAnsi="Times New Roman"/>
-          <w:color w:val="000000"/>
-          <w:sz w:val="28"/>
-          <w:szCs w:val="28"/>
-          <w:lang w:eastAsia="ru-RU"/>
-        </w:rPr>
-      </w:pPr>
-      <w:r>
-        <w:rPr>
-          <w:rFonts w:ascii="Times New Roman" w:eastAsia="Times New Roman" w:hAnsi="Times New Roman"/>
-          <w:color w:val="000000"/>
-          <w:sz w:val="28"/>
-          <w:szCs w:val="28"/>
-          <w:lang w:eastAsia="ru-RU"/>
-        </w:rPr>
-        <w:t>Если при наступлении события требуется произвести много действий, то удобно написать сценарий в виде функции и разместить его в контейнере &lt;</w:t>
+          <w:sz w:val="24"/>
+          <w:szCs w:val="24"/>
+          <w:lang w:eastAsia="ru-RU"/>
+        </w:rPr>
+      </w:pPr>
+      <w:r>
+        <w:rPr>
+          <w:rFonts w:ascii="Times New Roman" w:eastAsia="Times New Roman" w:hAnsi="Times New Roman"/>
+          <w:color w:val="000000"/>
+          <w:sz w:val="28"/>
+          <w:szCs w:val="28"/>
+          <w:lang w:eastAsia="ru-RU"/>
+        </w:rPr>
+        <w:t>2 Дана строка вида 'ab12cde345'. Проверить, является ли символ с заданным номером (k) этой строки буквой, а сумма ее цифр – четной.</w:t>
+      </w:r>
+    </w:p>
+    <w:p>
+      <w:pPr>
+        <w:spacing w:after="0" w:line="240" w:lineRule="auto"/>
+        <w:rPr>
+          <w:rFonts w:ascii="Times New Roman" w:eastAsia="Times New Roman" w:hAnsi="Times New Roman"/>
+          <w:color w:val="000000"/>
+          <w:sz w:val="24"/>
+          <w:szCs w:val="24"/>
+          <w:lang w:eastAsia="ru-RU"/>
+        </w:rPr>
+      </w:pPr>
+      <w:r>
+        <w:rPr>
+          <w:rFonts w:ascii="Times New Roman" w:eastAsia="Times New Roman" w:hAnsi="Times New Roman"/>
+          <w:color w:val="000000"/>
+          <w:sz w:val="28"/>
+          <w:szCs w:val="28"/>
+          <w:lang w:eastAsia="ru-RU"/>
+        </w:rPr>
+        <w:t>12</w:t>
+      </w:r>
+    </w:p>
+    <w:p>
+      <w:pPr>
+        <w:spacing w:after="0" w:line="240" w:lineRule="auto"/>
+        <w:rPr>
+          <w:rFonts w:ascii="Times New Roman" w:eastAsia="Times New Roman" w:hAnsi="Times New Roman"/>
+          <w:color w:val="000000"/>
+          <w:sz w:val="28"/>
+          <w:szCs w:val="28"/>
+          <w:lang w:eastAsia="ru-RU"/>
+        </w:rPr>
+      </w:pPr>
+      <w:r>
+        <w:rPr>
+          <w:rFonts w:ascii="Times New Roman" w:eastAsia="Times New Roman" w:hAnsi="Times New Roman"/>
+          <w:color w:val="000000"/>
+          <w:sz w:val="28"/>
+          <w:szCs w:val="28"/>
+          <w:lang w:eastAsia="ru-RU"/>
+        </w:rPr>
+        <w:t xml:space="preserve">3 Ввести дату и по ней определить: ВГ – время года (зима, весна, лето, осень); ДМ – декаду месяца; МГ – месяц; </w:t>
       </w:r>
       <w:proofErr w:type="spellStart"/>
       <w:r>
@@ -736,7 +987,7 @@
           <w:szCs w:val="28"/>
           <w:lang w:eastAsia="ru-RU"/>
         </w:rPr>
-        <w:t>script</w:t>
+        <w:t>ВсГ</w:t>
       </w:r>
       <w:proofErr w:type="spellEnd"/>
       <w:r>
@@ -747,161 +998,29 @@
           <w:szCs w:val="28"/>
           <w:lang w:eastAsia="ru-RU"/>
         </w:rPr>
-        <w:t>&gt; …&lt;/</w:t>
-      </w:r>
-      <w:proofErr w:type="spellStart"/>
-      <w:r>
-        <w:rPr>
-          <w:rFonts w:ascii="Times New Roman" w:eastAsia="Times New Roman" w:hAnsi="Times New Roman"/>
-          <w:color w:val="000000"/>
-          <w:sz w:val="28"/>
-          <w:szCs w:val="28"/>
-          <w:lang w:eastAsia="ru-RU"/>
-        </w:rPr>
-        <w:t>script</w:t>
-      </w:r>
-      <w:proofErr w:type="spellEnd"/>
-      <w:r>
-        <w:rPr>
-          <w:rFonts w:ascii="Times New Roman" w:eastAsia="Times New Roman" w:hAnsi="Times New Roman"/>
-          <w:color w:val="000000"/>
-          <w:sz w:val="28"/>
-          <w:szCs w:val="28"/>
-          <w:lang w:eastAsia="ru-RU"/>
-        </w:rPr>
-        <w:t xml:space="preserve">&gt;, предназначенном для сценариев. Например, для вывода модуля заданного числа используется функция </w:t>
-      </w:r>
-      <w:proofErr w:type="spellStart"/>
-      <w:r>
-        <w:rPr>
-          <w:rFonts w:ascii="Times New Roman" w:eastAsia="Times New Roman" w:hAnsi="Times New Roman"/>
-          <w:color w:val="000000"/>
-          <w:sz w:val="28"/>
-          <w:szCs w:val="28"/>
-          <w:lang w:eastAsia="ru-RU"/>
-        </w:rPr>
-        <w:t>Math.abs</w:t>
-      </w:r>
-      <w:proofErr w:type="spellEnd"/>
-      <w:r>
-        <w:rPr>
-          <w:rFonts w:ascii="Times New Roman" w:eastAsia="Times New Roman" w:hAnsi="Times New Roman"/>
-          <w:color w:val="000000"/>
-          <w:sz w:val="28"/>
-          <w:szCs w:val="28"/>
-          <w:lang w:eastAsia="ru-RU"/>
-        </w:rPr>
-        <w:t xml:space="preserve">, а для округления чисел – функции </w:t>
-      </w:r>
-      <w:proofErr w:type="spellStart"/>
-      <w:r>
-        <w:rPr>
-          <w:rFonts w:ascii="Times New Roman" w:eastAsia="Times New Roman" w:hAnsi="Times New Roman"/>
-          <w:color w:val="000000"/>
-          <w:sz w:val="28"/>
-          <w:szCs w:val="28"/>
-          <w:lang w:eastAsia="ru-RU"/>
-        </w:rPr>
-        <w:t>Math.round</w:t>
-      </w:r>
-      <w:proofErr w:type="spellEnd"/>
-      <w:r>
-        <w:rPr>
-          <w:rFonts w:ascii="Times New Roman" w:eastAsia="Times New Roman" w:hAnsi="Times New Roman"/>
-          <w:color w:val="000000"/>
-          <w:sz w:val="28"/>
-          <w:szCs w:val="28"/>
-          <w:lang w:eastAsia="ru-RU"/>
-        </w:rPr>
-        <w:t xml:space="preserve">, </w:t>
-      </w:r>
-      <w:proofErr w:type="spellStart"/>
-      <w:r>
-        <w:rPr>
-          <w:rFonts w:ascii="Times New Roman" w:eastAsia="Times New Roman" w:hAnsi="Times New Roman"/>
-          <w:color w:val="000000"/>
-          <w:sz w:val="28"/>
-          <w:szCs w:val="28"/>
-          <w:lang w:eastAsia="ru-RU"/>
-        </w:rPr>
-        <w:t>Math.ceil</w:t>
-      </w:r>
-      <w:proofErr w:type="spellEnd"/>
-      <w:r>
-        <w:rPr>
-          <w:rFonts w:ascii="Times New Roman" w:eastAsia="Times New Roman" w:hAnsi="Times New Roman"/>
-          <w:color w:val="000000"/>
-          <w:sz w:val="28"/>
-          <w:szCs w:val="28"/>
-          <w:lang w:eastAsia="ru-RU"/>
-        </w:rPr>
-        <w:t xml:space="preserve"> и </w:t>
-      </w:r>
-      <w:proofErr w:type="spellStart"/>
-      <w:r>
-        <w:rPr>
-          <w:rFonts w:ascii="Times New Roman" w:eastAsia="Times New Roman" w:hAnsi="Times New Roman"/>
-          <w:color w:val="000000"/>
-          <w:sz w:val="28"/>
-          <w:szCs w:val="28"/>
-          <w:lang w:eastAsia="ru-RU"/>
-        </w:rPr>
-        <w:t>Math.floor</w:t>
-      </w:r>
-      <w:proofErr w:type="spellEnd"/>
-      <w:r>
-        <w:rPr>
-          <w:rFonts w:ascii="Times New Roman" w:eastAsia="Times New Roman" w:hAnsi="Times New Roman"/>
-          <w:color w:val="000000"/>
-          <w:sz w:val="28"/>
-          <w:szCs w:val="28"/>
-          <w:lang w:eastAsia="ru-RU"/>
-        </w:rPr>
-        <w:t xml:space="preserve">, а также методы </w:t>
-      </w:r>
-      <w:proofErr w:type="spellStart"/>
-      <w:r>
-        <w:rPr>
-          <w:rFonts w:ascii="Times New Roman" w:eastAsia="Times New Roman" w:hAnsi="Times New Roman"/>
-          <w:color w:val="000000"/>
-          <w:sz w:val="28"/>
-          <w:szCs w:val="28"/>
-          <w:lang w:eastAsia="ru-RU"/>
-        </w:rPr>
-        <w:t>toFixed</w:t>
-      </w:r>
-      <w:proofErr w:type="spellEnd"/>
-      <w:r>
-        <w:rPr>
-          <w:rFonts w:ascii="Times New Roman" w:eastAsia="Times New Roman" w:hAnsi="Times New Roman"/>
-          <w:color w:val="000000"/>
-          <w:sz w:val="28"/>
-          <w:szCs w:val="28"/>
-          <w:lang w:eastAsia="ru-RU"/>
-        </w:rPr>
-        <w:t xml:space="preserve"> и </w:t>
-      </w:r>
-      <w:proofErr w:type="spellStart"/>
-      <w:r>
-        <w:rPr>
-          <w:rFonts w:ascii="Times New Roman" w:eastAsia="Times New Roman" w:hAnsi="Times New Roman"/>
-          <w:color w:val="000000"/>
-          <w:sz w:val="28"/>
-          <w:szCs w:val="28"/>
-          <w:lang w:eastAsia="ru-RU"/>
-        </w:rPr>
-        <w:t>toPrecision</w:t>
-      </w:r>
-      <w:proofErr w:type="spellEnd"/>
-      <w:r>
-        <w:rPr>
-          <w:rFonts w:ascii="Times New Roman" w:eastAsia="Times New Roman" w:hAnsi="Times New Roman"/>
-          <w:color w:val="000000"/>
-          <w:sz w:val="28"/>
-          <w:szCs w:val="28"/>
-          <w:lang w:eastAsia="ru-RU"/>
-        </w:rPr>
-        <w:t>.</w:t>
+        <w:t xml:space="preserve"> – високосный </w:t>
+      </w:r>
+      <w:r>
+        <w:rPr>
+          <w:rFonts w:ascii="Times New Roman" w:eastAsia="Times New Roman" w:hAnsi="Times New Roman"/>
+          <w:b/>
+          <w:bCs/>
+          <w:color w:val="000000"/>
+          <w:sz w:val="28"/>
+          <w:szCs w:val="28"/>
+          <w:lang w:eastAsia="ru-RU"/>
+        </w:rPr>
+        <w:t xml:space="preserve">/ </w:t>
+      </w:r>
+      <w:r>
+        <w:rPr>
+          <w:rFonts w:ascii="Times New Roman" w:eastAsia="Times New Roman" w:hAnsi="Times New Roman"/>
+          <w:color w:val="000000"/>
+          <w:sz w:val="28"/>
+          <w:szCs w:val="28"/>
+          <w:lang w:eastAsia="ru-RU"/>
+        </w:rPr>
+        <w:t>не високосный год.</w:t>
       </w:r>
     </w:p>
     <w:p>
@@ -923,843 +1042,34 @@
           <w:szCs w:val="28"/>
           <w:lang w:eastAsia="ru-RU"/>
         </w:rPr>
-        <w:t xml:space="preserve">Функции </w:t>
-      </w:r>
-      <w:proofErr w:type="spellStart"/>
-      <w:r>
-        <w:rPr>
-          <w:rFonts w:ascii="Times New Roman" w:eastAsia="Times New Roman" w:hAnsi="Times New Roman"/>
-          <w:color w:val="000000"/>
-          <w:sz w:val="28"/>
-          <w:szCs w:val="28"/>
-          <w:lang w:eastAsia="ru-RU"/>
-        </w:rPr>
-        <w:t>Math.min</w:t>
-      </w:r>
-      <w:proofErr w:type="spellEnd"/>
-      <w:r>
-        <w:rPr>
-          <w:rFonts w:ascii="Times New Roman" w:eastAsia="Times New Roman" w:hAnsi="Times New Roman"/>
-          <w:color w:val="000000"/>
-          <w:sz w:val="28"/>
-          <w:szCs w:val="28"/>
-          <w:lang w:eastAsia="ru-RU"/>
-        </w:rPr>
-        <w:t xml:space="preserve">, </w:t>
-      </w:r>
-      <w:proofErr w:type="spellStart"/>
-      <w:r>
-        <w:rPr>
-          <w:rFonts w:ascii="Times New Roman" w:eastAsia="Times New Roman" w:hAnsi="Times New Roman"/>
-          <w:color w:val="000000"/>
-          <w:sz w:val="28"/>
-          <w:szCs w:val="28"/>
-          <w:lang w:eastAsia="ru-RU"/>
-        </w:rPr>
-        <w:t>Math.max</w:t>
-      </w:r>
-      <w:proofErr w:type="spellEnd"/>
-      <w:r>
-        <w:rPr>
-          <w:rFonts w:ascii="Times New Roman" w:eastAsia="Times New Roman" w:hAnsi="Times New Roman"/>
-          <w:color w:val="000000"/>
-          <w:sz w:val="28"/>
-          <w:szCs w:val="28"/>
-          <w:lang w:eastAsia="ru-RU"/>
-        </w:rPr>
-        <w:t xml:space="preserve">, </w:t>
-      </w:r>
-      <w:proofErr w:type="spellStart"/>
-      <w:r>
-        <w:rPr>
-          <w:rFonts w:ascii="Times New Roman" w:eastAsia="Times New Roman" w:hAnsi="Times New Roman"/>
-          <w:color w:val="000000"/>
-          <w:sz w:val="28"/>
-          <w:szCs w:val="28"/>
-          <w:lang w:eastAsia="ru-RU"/>
-        </w:rPr>
-        <w:t>Math.sqrt</w:t>
-      </w:r>
-      <w:proofErr w:type="spellEnd"/>
-      <w:r>
-        <w:rPr>
-          <w:rFonts w:ascii="Times New Roman" w:eastAsia="Times New Roman" w:hAnsi="Times New Roman"/>
-          <w:color w:val="000000"/>
-          <w:sz w:val="28"/>
-          <w:szCs w:val="28"/>
-          <w:lang w:eastAsia="ru-RU"/>
-        </w:rPr>
-        <w:t xml:space="preserve">, </w:t>
-      </w:r>
-      <w:proofErr w:type="spellStart"/>
-      <w:r>
-        <w:rPr>
-          <w:rFonts w:ascii="Times New Roman" w:eastAsia="Times New Roman" w:hAnsi="Times New Roman"/>
-          <w:color w:val="000000"/>
-          <w:sz w:val="28"/>
-          <w:szCs w:val="28"/>
-          <w:lang w:eastAsia="ru-RU"/>
-        </w:rPr>
-        <w:t>Math.pow</w:t>
-      </w:r>
-      <w:proofErr w:type="spellEnd"/>
-      <w:r>
-        <w:rPr>
-          <w:rFonts w:ascii="Times New Roman" w:eastAsia="Times New Roman" w:hAnsi="Times New Roman"/>
-          <w:color w:val="000000"/>
-          <w:sz w:val="28"/>
-          <w:szCs w:val="28"/>
-          <w:lang w:eastAsia="ru-RU"/>
-        </w:rPr>
-        <w:t xml:space="preserve">, </w:t>
-      </w:r>
-      <w:proofErr w:type="spellStart"/>
-      <w:r>
-        <w:rPr>
-          <w:rFonts w:ascii="Times New Roman" w:eastAsia="Times New Roman" w:hAnsi="Times New Roman"/>
-          <w:color w:val="000000"/>
-          <w:sz w:val="28"/>
-          <w:szCs w:val="28"/>
-          <w:lang w:eastAsia="ru-RU"/>
-        </w:rPr>
-        <w:t>Math.random</w:t>
-      </w:r>
-      <w:proofErr w:type="spellEnd"/>
-      <w:r>
-        <w:rPr>
-          <w:rFonts w:ascii="Times New Roman" w:eastAsia="Times New Roman" w:hAnsi="Times New Roman"/>
-          <w:color w:val="000000"/>
-          <w:sz w:val="28"/>
-          <w:szCs w:val="28"/>
-          <w:lang w:eastAsia="ru-RU"/>
-        </w:rPr>
-        <w:t xml:space="preserve"> используются для определения минимального, максимального значений, вычисления квадратного корня, возведения в степень и генерации псевдослучайных чисел с равномерным законом распределения.</w:t>
+        <w:t>4 Ввести массив из 25 целых вещественных чисел и определить: СЧЭ – сумма четных элементов; ПЭНН – произведение элементов с нечетными номерами; СЭКЗ – сумма элементов, номера которых кратны трем; ПНЧЭ – произведение нечетных элементов массива.</w:t>
       </w:r>
     </w:p>
     <w:p>
       <w:pPr>
         <w:jc w:val="both"/>
         <w:rPr>
-          <w:rFonts w:ascii="Times New Roman" w:hAnsi="Times New Roman"/>
-          <w:bCs/>
-          <w:color w:val="333333"/>
-          <w:sz w:val="28"/>
-          <w:szCs w:val="28"/>
-          <w:shd w:val="clear" w:color="auto" w:fill="FFFFFF"/>
-        </w:rPr>
-      </w:pPr>
-      <w:r>
-        <w:rPr>
-          <w:rFonts w:ascii="Times New Roman" w:eastAsia="Times New Roman" w:hAnsi="Times New Roman"/>
-          <w:color w:val="000000"/>
-          <w:sz w:val="28"/>
-          <w:szCs w:val="28"/>
-          <w:lang w:eastAsia="ru-RU"/>
-        </w:rPr>
-        <w:t xml:space="preserve">Для работы со строками текста используются следующие методы: </w:t>
-      </w:r>
-      <w:proofErr w:type="spellStart"/>
-      <w:r>
-        <w:rPr>
-          <w:rFonts w:ascii="Times New Roman" w:eastAsia="Times New Roman" w:hAnsi="Times New Roman"/>
-          <w:color w:val="000000"/>
-          <w:sz w:val="28"/>
-          <w:szCs w:val="28"/>
-          <w:lang w:eastAsia="ru-RU"/>
-        </w:rPr>
-        <w:t>length</w:t>
-      </w:r>
-      <w:proofErr w:type="spellEnd"/>
-      <w:r>
-        <w:rPr>
-          <w:rFonts w:ascii="Times New Roman" w:eastAsia="Times New Roman" w:hAnsi="Times New Roman"/>
-          <w:color w:val="000000"/>
-          <w:sz w:val="28"/>
-          <w:szCs w:val="28"/>
-          <w:lang w:eastAsia="ru-RU"/>
-        </w:rPr>
-        <w:t xml:space="preserve">, </w:t>
-      </w:r>
-      <w:proofErr w:type="spellStart"/>
-      <w:r>
-        <w:rPr>
-          <w:rFonts w:ascii="Times New Roman" w:eastAsia="Times New Roman" w:hAnsi="Times New Roman"/>
-          <w:color w:val="000000"/>
-          <w:sz w:val="28"/>
-          <w:szCs w:val="28"/>
-          <w:lang w:eastAsia="ru-RU"/>
-        </w:rPr>
-        <w:t>toUpperCase</w:t>
-      </w:r>
-      <w:proofErr w:type="spellEnd"/>
-      <w:r>
-        <w:rPr>
-          <w:rFonts w:ascii="Times New Roman" w:eastAsia="Times New Roman" w:hAnsi="Times New Roman"/>
-          <w:color w:val="000000"/>
-          <w:sz w:val="28"/>
-          <w:szCs w:val="28"/>
-          <w:lang w:eastAsia="ru-RU"/>
-        </w:rPr>
-        <w:t xml:space="preserve">, </w:t>
-      </w:r>
-      <w:proofErr w:type="spellStart"/>
-      <w:r>
-        <w:rPr>
-          <w:rFonts w:ascii="Times New Roman" w:eastAsia="Times New Roman" w:hAnsi="Times New Roman"/>
-          <w:color w:val="000000"/>
-          <w:sz w:val="28"/>
-          <w:szCs w:val="28"/>
-          <w:lang w:eastAsia="ru-RU"/>
-        </w:rPr>
-        <w:t>toLowerCase</w:t>
-      </w:r>
-      <w:proofErr w:type="spellEnd"/>
-      <w:r>
-        <w:rPr>
-          <w:rFonts w:ascii="Times New Roman" w:eastAsia="Times New Roman" w:hAnsi="Times New Roman"/>
-          <w:color w:val="000000"/>
-          <w:sz w:val="28"/>
-          <w:szCs w:val="28"/>
-          <w:lang w:eastAsia="ru-RU"/>
-        </w:rPr>
-        <w:t xml:space="preserve">, </w:t>
-      </w:r>
-      <w:proofErr w:type="spellStart"/>
-      <w:r>
-        <w:rPr>
-          <w:rFonts w:ascii="Times New Roman" w:eastAsia="Times New Roman" w:hAnsi="Times New Roman"/>
-          <w:color w:val="000000"/>
-          <w:sz w:val="28"/>
-          <w:szCs w:val="28"/>
-          <w:lang w:eastAsia="ru-RU"/>
-        </w:rPr>
-        <w:t>substr</w:t>
-      </w:r>
-      <w:proofErr w:type="spellEnd"/>
-      <w:r>
-        <w:rPr>
-          <w:rFonts w:ascii="Times New Roman" w:eastAsia="Times New Roman" w:hAnsi="Times New Roman"/>
-          <w:color w:val="000000"/>
-          <w:sz w:val="28"/>
-          <w:szCs w:val="28"/>
-          <w:lang w:eastAsia="ru-RU"/>
-        </w:rPr>
-        <w:t xml:space="preserve">, </w:t>
-      </w:r>
-      <w:proofErr w:type="spellStart"/>
-      <w:r>
-        <w:rPr>
-          <w:rFonts w:ascii="Times New Roman" w:eastAsia="Times New Roman" w:hAnsi="Times New Roman"/>
-          <w:color w:val="000000"/>
-          <w:sz w:val="28"/>
-          <w:szCs w:val="28"/>
-          <w:lang w:eastAsia="ru-RU"/>
-        </w:rPr>
-        <w:t>substring</w:t>
-      </w:r>
-      <w:proofErr w:type="spellEnd"/>
-      <w:r>
-        <w:rPr>
-          <w:rFonts w:ascii="Times New Roman" w:eastAsia="Times New Roman" w:hAnsi="Times New Roman"/>
-          <w:color w:val="000000"/>
-          <w:sz w:val="28"/>
-          <w:szCs w:val="28"/>
-          <w:lang w:eastAsia="ru-RU"/>
-        </w:rPr>
-        <w:t xml:space="preserve">, </w:t>
-      </w:r>
-      <w:proofErr w:type="spellStart"/>
-      <w:r>
-        <w:rPr>
-          <w:rFonts w:ascii="Times New Roman" w:eastAsia="Times New Roman" w:hAnsi="Times New Roman"/>
-          <w:color w:val="000000"/>
-          <w:sz w:val="28"/>
-          <w:szCs w:val="28"/>
-          <w:lang w:eastAsia="ru-RU"/>
-        </w:rPr>
-        <w:t>slice</w:t>
-      </w:r>
-      <w:proofErr w:type="spellEnd"/>
-      <w:r>
-        <w:rPr>
-          <w:rFonts w:ascii="Times New Roman" w:eastAsia="Times New Roman" w:hAnsi="Times New Roman"/>
-          <w:color w:val="000000"/>
-          <w:sz w:val="28"/>
-          <w:szCs w:val="28"/>
-          <w:lang w:eastAsia="ru-RU"/>
-        </w:rPr>
-        <w:t xml:space="preserve">, </w:t>
-      </w:r>
-      <w:proofErr w:type="spellStart"/>
-      <w:r>
-        <w:rPr>
-          <w:rFonts w:ascii="Times New Roman" w:eastAsia="Times New Roman" w:hAnsi="Times New Roman"/>
-          <w:color w:val="000000"/>
-          <w:sz w:val="28"/>
-          <w:szCs w:val="28"/>
-          <w:lang w:eastAsia="ru-RU"/>
-        </w:rPr>
-        <w:t>indexOf</w:t>
-      </w:r>
-      <w:proofErr w:type="spellEnd"/>
-      <w:r>
-        <w:rPr>
-          <w:rFonts w:ascii="Times New Roman" w:eastAsia="Times New Roman" w:hAnsi="Times New Roman"/>
-          <w:color w:val="000000"/>
-          <w:sz w:val="28"/>
-          <w:szCs w:val="28"/>
-          <w:lang w:eastAsia="ru-RU"/>
-        </w:rPr>
-        <w:t xml:space="preserve">, </w:t>
-      </w:r>
-      <w:proofErr w:type="spellStart"/>
-      <w:r>
-        <w:rPr>
-          <w:rFonts w:ascii="Times New Roman" w:eastAsia="Times New Roman" w:hAnsi="Times New Roman"/>
-          <w:color w:val="000000"/>
-          <w:sz w:val="28"/>
-          <w:szCs w:val="28"/>
-          <w:lang w:eastAsia="ru-RU"/>
-        </w:rPr>
-        <w:t>replace</w:t>
-      </w:r>
-      <w:proofErr w:type="spellEnd"/>
-      <w:r>
-        <w:rPr>
-          <w:rFonts w:ascii="Times New Roman" w:eastAsia="Times New Roman" w:hAnsi="Times New Roman"/>
-          <w:color w:val="000000"/>
-          <w:sz w:val="28"/>
-          <w:szCs w:val="28"/>
-          <w:lang w:eastAsia="ru-RU"/>
-        </w:rPr>
-        <w:t xml:space="preserve">, </w:t>
-      </w:r>
-      <w:proofErr w:type="spellStart"/>
-      <w:r>
-        <w:rPr>
-          <w:rFonts w:ascii="Times New Roman" w:eastAsia="Times New Roman" w:hAnsi="Times New Roman"/>
-          <w:color w:val="000000"/>
-          <w:sz w:val="28"/>
-          <w:szCs w:val="28"/>
-          <w:lang w:eastAsia="ru-RU"/>
-        </w:rPr>
-        <w:t>split</w:t>
-      </w:r>
-      <w:proofErr w:type="spellEnd"/>
-      <w:r>
-        <w:rPr>
-          <w:rFonts w:ascii="Times New Roman" w:eastAsia="Times New Roman" w:hAnsi="Times New Roman"/>
-          <w:color w:val="000000"/>
-          <w:sz w:val="28"/>
-          <w:szCs w:val="28"/>
-          <w:lang w:eastAsia="ru-RU"/>
-        </w:rPr>
-        <w:t xml:space="preserve"> и функция </w:t>
-      </w:r>
-      <w:proofErr w:type="spellStart"/>
-      <w:r>
-        <w:rPr>
-          <w:rFonts w:ascii="Times New Roman" w:eastAsia="Times New Roman" w:hAnsi="Times New Roman"/>
-          <w:color w:val="000000"/>
-          <w:sz w:val="28"/>
-          <w:szCs w:val="28"/>
-          <w:lang w:eastAsia="ru-RU"/>
-        </w:rPr>
-        <w:t>join</w:t>
-      </w:r>
-      <w:proofErr w:type="spellEnd"/>
-      <w:r>
-        <w:rPr>
-          <w:rFonts w:ascii="Times New Roman" w:eastAsia="Times New Roman" w:hAnsi="Times New Roman"/>
-          <w:color w:val="000000"/>
-          <w:sz w:val="28"/>
-          <w:szCs w:val="28"/>
-          <w:lang w:eastAsia="ru-RU"/>
-        </w:rPr>
-        <w:t xml:space="preserve">. Чтобы обратить внимание пользователя веб-сайта на определённый элемент </w:t>
-      </w:r>
-      <w:proofErr w:type="spellStart"/>
-      <w:r>
-        <w:rPr>
-          <w:rFonts w:ascii="Times New Roman" w:eastAsia="Times New Roman" w:hAnsi="Times New Roman"/>
-          <w:color w:val="000000"/>
-          <w:sz w:val="28"/>
-          <w:szCs w:val="28"/>
-          <w:lang w:eastAsia="ru-RU"/>
-        </w:rPr>
-        <w:t>html</w:t>
-      </w:r>
-      <w:proofErr w:type="spellEnd"/>
-      <w:r>
-        <w:rPr>
-          <w:rFonts w:ascii="Times New Roman" w:eastAsia="Times New Roman" w:hAnsi="Times New Roman"/>
-          <w:color w:val="000000"/>
-          <w:sz w:val="28"/>
-          <w:szCs w:val="28"/>
-          <w:lang w:eastAsia="ru-RU"/>
-        </w:rPr>
-        <w:t>-документа, его свойства можно менять, например, цвет или размер, при попадании на него курсора мышки, а при снятии курсора восстанавливать прежние значения.</w:t>
-      </w:r>
-    </w:p>
-    <w:tbl>
-      <w:tblPr>
-        <w:tblStyle w:val="a3"/>
-        <w:tblW w:w="0" w:type="auto"/>
-        <w:jc w:val="center"/>
-        <w:tblInd w:w="0" w:type="dxa"/>
-        <w:tblLook w:val="04A0" w:firstRow="1" w:lastRow="0" w:firstColumn="1" w:lastColumn="0" w:noHBand="0" w:noVBand="1"/>
-      </w:tblPr>
-      <w:tblGrid>
-        <w:gridCol w:w="1413"/>
-        <w:gridCol w:w="3259"/>
-        <w:gridCol w:w="2336"/>
-        <w:gridCol w:w="2337"/>
-      </w:tblGrid>
-      <w:tr>
-        <w:trPr>
-          <w:jc w:val="center"/>
-        </w:trPr>
-        <w:tc>
-          <w:tcPr>
-            <w:tcW w:w="1413" w:type="dxa"/>
-            <w:vMerge w:val="restart"/>
-          </w:tcPr>
-          <w:p>
-            <w:pPr>
-              <w:jc w:val="center"/>
-              <w:rPr>
-                <w:rFonts w:ascii="Times New Roman" w:hAnsi="Times New Roman"/>
-                <w:b/>
-                <w:color w:val="333333"/>
-                <w:sz w:val="28"/>
-                <w:szCs w:val="28"/>
-                <w:shd w:val="clear" w:color="auto" w:fill="FFFFFF"/>
-              </w:rPr>
-            </w:pPr>
-            <w:r>
-              <w:rPr>
-                <w:rFonts w:ascii="Times New Roman" w:hAnsi="Times New Roman"/>
-                <w:b/>
-                <w:color w:val="333333"/>
-                <w:sz w:val="28"/>
-                <w:szCs w:val="28"/>
-                <w:shd w:val="clear" w:color="auto" w:fill="FFFFFF"/>
-              </w:rPr>
-              <w:t>Номер варианта</w:t>
-            </w:r>
-          </w:p>
-        </w:tc>
-        <w:tc>
-          <w:tcPr>
-            <w:tcW w:w="5595" w:type="dxa"/>
-            <w:gridSpan w:val="2"/>
-          </w:tcPr>
-          <w:p>
-            <w:pPr>
-              <w:spacing w:after="0" w:line="240" w:lineRule="auto"/>
-              <w:jc w:val="center"/>
-              <w:rPr>
-                <w:rStyle w:val="fontstyle01"/>
-                <w:bCs w:val="0"/>
-                <w:i w:val="0"/>
-                <w:iCs w:val="0"/>
-              </w:rPr>
-            </w:pPr>
-            <w:r>
-              <w:rPr>
-                <w:rStyle w:val="fontstyle01"/>
-                <w:bCs w:val="0"/>
-                <w:i w:val="0"/>
-                <w:iCs w:val="0"/>
-              </w:rPr>
-              <w:t>Задание 1</w:t>
-            </w:r>
-          </w:p>
-        </w:tc>
-        <w:tc>
-          <w:tcPr>
-            <w:tcW w:w="2337" w:type="dxa"/>
-          </w:tcPr>
-          <w:p>
-            <w:pPr>
-              <w:spacing w:after="0" w:line="240" w:lineRule="auto"/>
-              <w:jc w:val="center"/>
-              <w:rPr>
-                <w:rStyle w:val="fontstyle01"/>
-                <w:bCs w:val="0"/>
-                <w:i w:val="0"/>
-                <w:iCs w:val="0"/>
-              </w:rPr>
-            </w:pPr>
-            <w:r>
-              <w:rPr>
-                <w:rStyle w:val="fontstyle01"/>
-                <w:bCs w:val="0"/>
-                <w:i w:val="0"/>
-                <w:iCs w:val="0"/>
-              </w:rPr>
-              <w:t>Задание 2</w:t>
-            </w:r>
-          </w:p>
-        </w:tc>
-      </w:tr>
-      <w:tr>
-        <w:trPr>
-          <w:jc w:val="center"/>
-        </w:trPr>
-        <w:tc>
-          <w:tcPr>
-            <w:tcW w:w="1413" w:type="dxa"/>
-            <w:vMerge/>
-          </w:tcPr>
-          <w:p>
-            <w:pPr>
-              <w:jc w:val="both"/>
-              <w:rPr>
-                <w:rFonts w:ascii="Times New Roman" w:hAnsi="Times New Roman"/>
-                <w:bCs/>
-                <w:color w:val="333333"/>
-                <w:sz w:val="28"/>
-                <w:szCs w:val="28"/>
-                <w:shd w:val="clear" w:color="auto" w:fill="FFFFFF"/>
-              </w:rPr>
-            </w:pPr>
-          </w:p>
-        </w:tc>
-        <w:tc>
-          <w:tcPr>
-            <w:tcW w:w="3259" w:type="dxa"/>
-          </w:tcPr>
-          <w:p>
-            <w:pPr>
-              <w:spacing w:after="0" w:line="240" w:lineRule="auto"/>
-              <w:jc w:val="center"/>
-              <w:rPr>
-                <w:rFonts w:ascii="Times New Roman" w:eastAsia="Times New Roman" w:hAnsi="Times New Roman"/>
-                <w:bCs/>
-                <w:sz w:val="28"/>
-                <w:szCs w:val="28"/>
-              </w:rPr>
-            </w:pPr>
-            <w:r>
-              <w:rPr>
-                <w:rStyle w:val="fontstyle01"/>
-                <w:b w:val="0"/>
-                <w:i w:val="0"/>
-                <w:iCs w:val="0"/>
-              </w:rPr>
-              <w:t>Используя</w:t>
-            </w:r>
-            <w:r>
-              <w:rPr>
-                <w:rStyle w:val="fontstyle01"/>
-                <w:b w:val="0"/>
-                <w:i w:val="0"/>
-                <w:iCs w:val="0"/>
-              </w:rPr>
-              <w:t xml:space="preserve"> </w:t>
-            </w:r>
-            <w:proofErr w:type="spellStart"/>
-            <w:r>
-              <w:rPr>
-                <w:rStyle w:val="fontstyle01"/>
-                <w:b w:val="0"/>
-                <w:i w:val="0"/>
-                <w:iCs w:val="0"/>
-              </w:rPr>
-              <w:t>Math.abs</w:t>
-            </w:r>
-            <w:proofErr w:type="spellEnd"/>
-            <w:r>
-              <w:rPr>
-                <w:rStyle w:val="fontstyle01"/>
-                <w:b w:val="0"/>
-                <w:i w:val="0"/>
-                <w:iCs w:val="0"/>
-              </w:rPr>
-              <w:t>, вычислить модуль числа</w:t>
-            </w:r>
-          </w:p>
-          <w:p>
-            <w:pPr>
-              <w:jc w:val="center"/>
-              <w:rPr>
-                <w:rFonts w:ascii="Times New Roman" w:hAnsi="Times New Roman"/>
-                <w:bCs/>
-                <w:color w:val="333333"/>
-                <w:sz w:val="28"/>
-                <w:szCs w:val="28"/>
-                <w:shd w:val="clear" w:color="auto" w:fill="FFFFFF"/>
-              </w:rPr>
-            </w:pPr>
-          </w:p>
-        </w:tc>
-        <w:tc>
-          <w:tcPr>
-            <w:tcW w:w="2336" w:type="dxa"/>
-          </w:tcPr>
-          <w:p>
-            <w:pPr>
-              <w:spacing w:after="0" w:line="240" w:lineRule="auto"/>
-              <w:jc w:val="center"/>
-              <w:rPr>
-                <w:rFonts w:ascii="Times New Roman" w:eastAsia="Times New Roman" w:hAnsi="Times New Roman"/>
-                <w:bCs/>
-                <w:sz w:val="28"/>
-                <w:szCs w:val="28"/>
-              </w:rPr>
-            </w:pPr>
-            <w:r>
-              <w:rPr>
-                <w:rStyle w:val="fontstyle01"/>
-                <w:b w:val="0"/>
-                <w:i w:val="0"/>
-                <w:iCs w:val="0"/>
-              </w:rPr>
-              <w:t>Округлить число до n знаков в дробной части, используя функцию</w:t>
-            </w:r>
-          </w:p>
-          <w:p>
-            <w:pPr>
-              <w:jc w:val="center"/>
-              <w:rPr>
-                <w:rFonts w:ascii="Times New Roman" w:hAnsi="Times New Roman"/>
-                <w:bCs/>
-                <w:color w:val="333333"/>
-                <w:sz w:val="28"/>
-                <w:szCs w:val="28"/>
-                <w:shd w:val="clear" w:color="auto" w:fill="FFFFFF"/>
-              </w:rPr>
-            </w:pPr>
-          </w:p>
-        </w:tc>
-        <w:tc>
-          <w:tcPr>
-            <w:tcW w:w="2337" w:type="dxa"/>
-          </w:tcPr>
-          <w:p>
-            <w:pPr>
-              <w:spacing w:after="0" w:line="240" w:lineRule="auto"/>
-              <w:jc w:val="center"/>
-              <w:rPr>
-                <w:rFonts w:ascii="Times New Roman" w:eastAsia="Times New Roman" w:hAnsi="Times New Roman"/>
-                <w:bCs/>
-                <w:sz w:val="28"/>
-                <w:szCs w:val="28"/>
-              </w:rPr>
-            </w:pPr>
-            <w:r>
-              <w:rPr>
-                <w:rStyle w:val="fontstyle01"/>
-                <w:b w:val="0"/>
-                <w:i w:val="0"/>
-                <w:iCs w:val="0"/>
-              </w:rPr>
-              <w:t>Выполнить операции с элементами одномерного массива из n вещественных чисел, используя функцию</w:t>
-            </w:r>
-          </w:p>
-          <w:p>
-            <w:pPr>
-              <w:jc w:val="center"/>
-              <w:rPr>
-                <w:rFonts w:ascii="Times New Roman" w:hAnsi="Times New Roman"/>
-                <w:bCs/>
-                <w:color w:val="333333"/>
-                <w:sz w:val="28"/>
-                <w:szCs w:val="28"/>
-                <w:shd w:val="clear" w:color="auto" w:fill="FFFFFF"/>
-              </w:rPr>
-            </w:pPr>
-          </w:p>
-        </w:tc>
-      </w:tr>
-      <w:tr>
-        <w:trPr>
-          <w:jc w:val="center"/>
-        </w:trPr>
-        <w:tc>
-          <w:tcPr>
-            <w:tcW w:w="1413" w:type="dxa"/>
-          </w:tcPr>
-          <w:p>
-            <w:pPr>
-              <w:jc w:val="center"/>
-              <w:rPr>
-                <w:rFonts w:ascii="Times New Roman" w:hAnsi="Times New Roman"/>
-                <w:bCs/>
-                <w:color w:val="333333"/>
-                <w:sz w:val="28"/>
-                <w:szCs w:val="28"/>
-                <w:shd w:val="clear" w:color="auto" w:fill="FFFFFF"/>
-              </w:rPr>
-            </w:pPr>
-            <w:r>
-              <w:rPr>
-                <w:rFonts w:ascii="Times New Roman" w:hAnsi="Times New Roman"/>
-                <w:bCs/>
-                <w:color w:val="333333"/>
-                <w:sz w:val="28"/>
-                <w:szCs w:val="28"/>
-                <w:shd w:val="clear" w:color="auto" w:fill="FFFFFF"/>
-              </w:rPr>
-              <w:t>8</w:t>
-            </w:r>
-          </w:p>
-        </w:tc>
-        <w:tc>
-          <w:tcPr>
-            <w:tcW w:w="3259" w:type="dxa"/>
-          </w:tcPr>
-          <w:p>
-            <w:pPr>
-              <w:spacing w:after="0" w:line="240" w:lineRule="auto"/>
-              <w:jc w:val="center"/>
-              <w:rPr>
-                <w:rFonts w:ascii="Times New Roman" w:eastAsia="Times New Roman" w:hAnsi="Times New Roman"/>
-                <w:bCs/>
-                <w:sz w:val="28"/>
-                <w:szCs w:val="28"/>
-              </w:rPr>
-            </w:pPr>
-            <w:r>
-              <w:rPr>
-                <w:rStyle w:val="fontstyle01"/>
-                <w:b w:val="0"/>
-                <w:i w:val="0"/>
-                <w:iCs w:val="0"/>
-              </w:rPr>
-              <w:t>487,651</w:t>
-            </w:r>
-          </w:p>
-          <w:p>
-            <w:pPr>
-              <w:jc w:val="center"/>
-              <w:rPr>
-                <w:rFonts w:ascii="Times New Roman" w:hAnsi="Times New Roman"/>
-                <w:bCs/>
-                <w:color w:val="333333"/>
-                <w:sz w:val="28"/>
-                <w:szCs w:val="28"/>
-                <w:shd w:val="clear" w:color="auto" w:fill="FFFFFF"/>
-              </w:rPr>
-            </w:pPr>
-          </w:p>
-        </w:tc>
-        <w:tc>
-          <w:tcPr>
-            <w:tcW w:w="2336" w:type="dxa"/>
-          </w:tcPr>
-          <w:p>
-            <w:pPr>
-              <w:spacing w:after="0" w:line="240" w:lineRule="auto"/>
-              <w:jc w:val="center"/>
-              <w:rPr>
-                <w:rFonts w:ascii="Times New Roman" w:eastAsia="Times New Roman" w:hAnsi="Times New Roman"/>
-                <w:bCs/>
-                <w:sz w:val="28"/>
-                <w:szCs w:val="28"/>
-              </w:rPr>
-            </w:pPr>
-            <w:proofErr w:type="spellStart"/>
-            <w:r>
-              <w:rPr>
-                <w:rStyle w:val="fontstyle01"/>
-                <w:b w:val="0"/>
-                <w:i w:val="0"/>
-                <w:iCs w:val="0"/>
-              </w:rPr>
-              <w:t>toFixed</w:t>
-            </w:r>
-            <w:proofErr w:type="spellEnd"/>
-            <w:r>
-              <w:rPr>
-                <w:rStyle w:val="fontstyle01"/>
-                <w:b w:val="0"/>
-                <w:i w:val="0"/>
-                <w:iCs w:val="0"/>
-              </w:rPr>
-              <w:t>, n = `3</w:t>
-            </w:r>
-          </w:p>
-          <w:p>
-            <w:pPr>
-              <w:jc w:val="center"/>
-              <w:rPr>
-                <w:rFonts w:ascii="Times New Roman" w:hAnsi="Times New Roman"/>
-                <w:bCs/>
-                <w:color w:val="333333"/>
-                <w:sz w:val="28"/>
-                <w:szCs w:val="28"/>
-                <w:shd w:val="clear" w:color="auto" w:fill="FFFFFF"/>
-              </w:rPr>
-            </w:pPr>
-          </w:p>
-        </w:tc>
-        <w:tc>
-          <w:tcPr>
-            <w:tcW w:w="2337" w:type="dxa"/>
-          </w:tcPr>
-          <w:p>
-            <w:pPr>
-              <w:spacing w:after="0" w:line="240" w:lineRule="auto"/>
-              <w:jc w:val="center"/>
-              <w:rPr>
-                <w:rFonts w:ascii="Times New Roman" w:eastAsia="Times New Roman" w:hAnsi="Times New Roman"/>
-                <w:bCs/>
-                <w:sz w:val="28"/>
-                <w:szCs w:val="28"/>
-              </w:rPr>
-            </w:pPr>
-            <w:proofErr w:type="spellStart"/>
-            <w:r>
-              <w:rPr>
-                <w:rStyle w:val="fontstyle01"/>
-                <w:b w:val="0"/>
-                <w:i w:val="0"/>
-                <w:iCs w:val="0"/>
-              </w:rPr>
-              <w:t>Math.sqrt</w:t>
-            </w:r>
-            <w:proofErr w:type="spellEnd"/>
-            <w:r>
-              <w:rPr>
-                <w:rStyle w:val="fontstyle01"/>
-                <w:b w:val="0"/>
-                <w:i w:val="0"/>
-                <w:iCs w:val="0"/>
-              </w:rPr>
-              <w:t xml:space="preserve">, n = 5 и </w:t>
-            </w:r>
-            <w:proofErr w:type="spellStart"/>
-            <w:r>
-              <w:rPr>
-                <w:rStyle w:val="fontstyle01"/>
-                <w:b w:val="0"/>
-                <w:i w:val="0"/>
-                <w:iCs w:val="0"/>
-              </w:rPr>
-              <w:t>просуммирвать</w:t>
-            </w:r>
-            <w:proofErr w:type="spellEnd"/>
-          </w:p>
-          <w:p>
-            <w:pPr>
-              <w:jc w:val="center"/>
-              <w:rPr>
-                <w:rFonts w:ascii="Times New Roman" w:hAnsi="Times New Roman"/>
-                <w:bCs/>
-                <w:color w:val="333333"/>
-                <w:sz w:val="28"/>
-                <w:szCs w:val="28"/>
-                <w:shd w:val="clear" w:color="auto" w:fill="FFFFFF"/>
-              </w:rPr>
-            </w:pPr>
-          </w:p>
-        </w:tc>
-      </w:tr>
-    </w:tbl>
-    <w:p>
-      <w:pPr>
+          <w:rFonts w:ascii="Times New Roman" w:eastAsia="Times New Roman" w:hAnsi="Times New Roman"/>
+          <w:color w:val="000000"/>
+          <w:sz w:val="28"/>
+          <w:szCs w:val="28"/>
+          <w:lang w:eastAsia="ru-RU"/>
+        </w:rPr>
+      </w:pPr>
+      <w:r>
+        <w:rPr>
+          <w:rFonts w:ascii="Times New Roman" w:eastAsia="Times New Roman" w:hAnsi="Times New Roman"/>
+          <w:color w:val="000000"/>
+          <w:sz w:val="28"/>
+          <w:szCs w:val="28"/>
+          <w:lang w:eastAsia="ru-RU"/>
+        </w:rPr>
+        <w:t>Варианты заданий приведены в таблице 4.1</w:t>
+      </w:r>
+    </w:p>
+    <w:p>
+      <w:pPr>
+        <w:spacing w:after="0" w:line="240" w:lineRule="auto"/>
         <w:jc w:val="both"/>
         <w:rPr>
           <w:rFonts w:ascii="Times New Roman" w:hAnsi="Times New Roman"/>
@@ -1770,56 +1080,18 @@
           <w:shd w:val="clear" w:color="auto" w:fill="FFFFFF"/>
         </w:rPr>
       </w:pPr>
-    </w:p>
-    <w:p>
-      <w:pPr>
-        <w:spacing w:after="160" w:line="259" w:lineRule="auto"/>
-        <w:rPr>
-          <w:rFonts w:ascii="Times New Roman" w:hAnsi="Times New Roman"/>
-          <w:bCs/>
-          <w:color w:val="333333"/>
-          <w:sz w:val="28"/>
-          <w:szCs w:val="28"/>
-          <w:shd w:val="clear" w:color="auto" w:fill="FFFFFF"/>
-        </w:rPr>
-      </w:pPr>
-      <w:r>
-        <w:rPr>
-          <w:rFonts w:ascii="Times New Roman" w:hAnsi="Times New Roman"/>
-          <w:bCs/>
-          <w:color w:val="333333"/>
-          <w:sz w:val="28"/>
-          <w:szCs w:val="28"/>
-          <w:shd w:val="clear" w:color="auto" w:fill="FFFFFF"/>
-        </w:rPr>
-        <w:br w:type="page"/>
-      </w:r>
-    </w:p>
-    <w:p>
-      <w:pPr>
-        <w:jc w:val="both"/>
-        <w:rPr>
-          <w:rFonts w:ascii="Times New Roman" w:hAnsi="Times New Roman"/>
-          <w:bCs/>
-          <w:color w:val="333333"/>
-          <w:sz w:val="28"/>
-          <w:szCs w:val="28"/>
-          <w:shd w:val="clear" w:color="auto" w:fill="FFFFFF"/>
-        </w:rPr>
-      </w:pPr>
-      <w:r>
-        <w:rPr>
-          <w:rFonts w:ascii="Times New Roman" w:hAnsi="Times New Roman"/>
-          <w:bCs/>
-          <w:color w:val="333333"/>
-          <w:sz w:val="28"/>
-          <w:szCs w:val="28"/>
-          <w:shd w:val="clear" w:color="auto" w:fill="FFFFFF"/>
-        </w:rPr>
-        <w:lastRenderedPageBreak/>
+      <w:r>
+        <w:rPr>
+          <w:rFonts w:ascii="Times New Roman" w:hAnsi="Times New Roman"/>
+          <w:bCs/>
+          <w:color w:val="333333"/>
+          <w:sz w:val="28"/>
+          <w:szCs w:val="28"/>
+          <w:shd w:val="clear" w:color="auto" w:fill="FFFFFF"/>
+        </w:rPr>
         <w:drawing>
-          <wp:inline distT="0" distB="0" distL="0" distR="0" wp14:anchorId="2FD75D61" wp14:editId="1D707ED0">
-            <wp:extent cx="5940425" cy="2094230"/>
+          <wp:inline distT="0" distB="0" distL="0" distR="0" wp14:anchorId="4D4B9088" wp14:editId="6C660837">
+            <wp:extent cx="5940425" cy="398780"/>
             <wp:effectExtent l="0" t="0" r="3175" b="1270"/>
             <wp:docPr id="1" name="Рисунок 1"/>
             <wp:cNvGraphicFramePr>
@@ -1841,7 +1113,7 @@
                   <pic:spPr>
                     <a:xfrm>
                       <a:off x="0" y="0"/>
-                      <a:ext cx="5940425" cy="2094230"/>
+                      <a:ext cx="5940425" cy="398780"/>
                     </a:xfrm>
                     <a:prstGeom prst="rect">
                       <a:avLst/>
@@ -1856,6 +1128,7 @@
     </w:p>
     <w:p>
       <w:pPr>
+        <w:spacing w:after="0" w:line="240" w:lineRule="auto"/>
         <w:jc w:val="both"/>
         <w:rPr>
           <w:rFonts w:ascii="Times New Roman" w:hAnsi="Times New Roman"/>
@@ -1874,49 +1147,12 @@
           <w:sz w:val="28"/>
           <w:szCs w:val="28"/>
           <w:shd w:val="clear" w:color="auto" w:fill="FFFFFF"/>
-          <w:lang w:val="en-US"/>
-        </w:rPr>
-        <w:t xml:space="preserve">HTML </w:t>
-      </w:r>
-      <w:r>
-        <w:rPr>
-          <w:rFonts w:ascii="Times New Roman" w:hAnsi="Times New Roman"/>
-          <w:bCs/>
-          <w:color w:val="333333"/>
-          <w:sz w:val="28"/>
-          <w:szCs w:val="28"/>
-          <w:shd w:val="clear" w:color="auto" w:fill="FFFFFF"/>
-        </w:rPr>
-        <w:t>– код страницы</w:t>
-      </w:r>
-    </w:p>
-    <w:p>
-      <w:pPr>
-        <w:jc w:val="both"/>
-        <w:rPr>
-          <w:rFonts w:ascii="Times New Roman" w:hAnsi="Times New Roman"/>
-          <w:bCs/>
-          <w:color w:val="333333"/>
-          <w:sz w:val="28"/>
-          <w:szCs w:val="28"/>
-          <w:shd w:val="clear" w:color="auto" w:fill="FFFFFF"/>
-        </w:rPr>
-      </w:pPr>
-      <w:r>
-        <w:rPr>
-          <w:rFonts w:ascii="Times New Roman" w:hAnsi="Times New Roman"/>
-          <w:bCs/>
-          <w:color w:val="333333"/>
-          <w:sz w:val="28"/>
-          <w:szCs w:val="28"/>
-          <w:shd w:val="clear" w:color="auto" w:fill="FFFFFF"/>
-        </w:rPr>
-        <w:lastRenderedPageBreak/>
+        </w:rPr>
         <w:drawing>
-          <wp:inline distT="0" distB="0" distL="0" distR="0" wp14:anchorId="50C63903" wp14:editId="5F8601DA">
-            <wp:extent cx="4934639" cy="7478169"/>
-            <wp:effectExtent l="0" t="0" r="0" b="8890"/>
-            <wp:docPr id="5" name="Рисунок 5"/>
+          <wp:inline distT="0" distB="0" distL="0" distR="0" wp14:anchorId="4434D150" wp14:editId="4A53C9CB">
+            <wp:extent cx="5940425" cy="281305"/>
+            <wp:effectExtent l="0" t="0" r="3175" b="4445"/>
+            <wp:docPr id="2" name="Рисунок 2"/>
             <wp:cNvGraphicFramePr>
               <a:graphicFrameLocks xmlns:a="http://schemas.openxmlformats.org/drawingml/2006/main" noChangeAspect="1"/>
             </wp:cNvGraphicFramePr>
@@ -1936,7 +1172,7 @@
                   <pic:spPr>
                     <a:xfrm>
                       <a:off x="0" y="0"/>
-                      <a:ext cx="4934639" cy="7478169"/>
+                      <a:ext cx="5940425" cy="281305"/>
                     </a:xfrm>
                     <a:prstGeom prst="rect">
                       <a:avLst/>
@@ -1971,55 +1207,30 @@
           <w:shd w:val="clear" w:color="auto" w:fill="FFFFFF"/>
           <w:lang w:val="en-US"/>
         </w:rPr>
-        <w:t xml:space="preserve">JavaScript – </w:t>
-      </w:r>
-      <w:r>
-        <w:rPr>
-          <w:rFonts w:ascii="Times New Roman" w:hAnsi="Times New Roman"/>
-          <w:bCs/>
-          <w:color w:val="333333"/>
-          <w:sz w:val="28"/>
-          <w:szCs w:val="28"/>
-          <w:shd w:val="clear" w:color="auto" w:fill="FFFFFF"/>
-        </w:rPr>
-        <w:t>код страницы</w:t>
-      </w:r>
-    </w:p>
-    <w:p>
-      <w:pPr>
-        <w:spacing w:after="160" w:line="259" w:lineRule="auto"/>
-        <w:rPr>
-          <w:rFonts w:ascii="Times New Roman" w:hAnsi="Times New Roman"/>
-          <w:bCs/>
-          <w:color w:val="333333"/>
-          <w:sz w:val="28"/>
-          <w:szCs w:val="28"/>
-          <w:shd w:val="clear" w:color="auto" w:fill="FFFFFF"/>
-        </w:rPr>
-      </w:pPr>
-      <w:r>
-        <w:rPr>
-          <w:rFonts w:ascii="Times New Roman" w:hAnsi="Times New Roman"/>
-          <w:bCs/>
-          <w:color w:val="333333"/>
-          <w:sz w:val="28"/>
-          <w:szCs w:val="28"/>
-          <w:shd w:val="clear" w:color="auto" w:fill="FFFFFF"/>
-        </w:rPr>
-        <w:br w:type="page"/>
-      </w:r>
-    </w:p>
-    <w:p>
-      <w:pPr>
-        <w:spacing w:after="160" w:line="259" w:lineRule="auto"/>
-        <w:rPr>
-          <w:rFonts w:ascii="Times New Roman" w:hAnsi="Times New Roman"/>
-          <w:bCs/>
-          <w:color w:val="333333"/>
-          <w:sz w:val="28"/>
-          <w:szCs w:val="28"/>
-          <w:shd w:val="clear" w:color="auto" w:fill="FFFFFF"/>
-          <w:lang w:val="en-US"/>
+        <w:t xml:space="preserve">HTML </w:t>
+      </w:r>
+      <w:r>
+        <w:rPr>
+          <w:rFonts w:ascii="Times New Roman" w:hAnsi="Times New Roman"/>
+          <w:bCs/>
+          <w:color w:val="333333"/>
+          <w:sz w:val="28"/>
+          <w:szCs w:val="28"/>
+          <w:shd w:val="clear" w:color="auto" w:fill="FFFFFF"/>
+        </w:rPr>
+        <w:t>– код страницы</w:t>
+      </w:r>
+    </w:p>
+    <w:p>
+      <w:pPr>
+        <w:jc w:val="both"/>
+        <w:rPr>
+          <w:rFonts w:ascii="Times New Roman" w:hAnsi="Times New Roman"/>
+          <w:bCs/>
+          <w:color w:val="333333"/>
+          <w:sz w:val="28"/>
+          <w:szCs w:val="28"/>
+          <w:shd w:val="clear" w:color="auto" w:fill="FFFFFF"/>
         </w:rPr>
       </w:pPr>
       <w:r>
@@ -2032,84 +1243,11 @@
           <w:shd w:val="clear" w:color="auto" w:fill="FFFFFF"/>
         </w:rPr>
         <w:lastRenderedPageBreak/>
-        <w:t>Задание 1</w:t>
-      </w:r>
-      <w:r>
-        <w:rPr>
-          <w:rFonts w:ascii="Times New Roman" w:hAnsi="Times New Roman"/>
-          <w:bCs/>
-          <w:color w:val="333333"/>
-          <w:sz w:val="28"/>
-          <w:szCs w:val="28"/>
-          <w:shd w:val="clear" w:color="auto" w:fill="FFFFFF"/>
-          <w:lang w:val="en-US"/>
-        </w:rPr>
-        <w:t>:</w:t>
-      </w:r>
-    </w:p>
-    <w:p>
-      <w:pPr>
-        <w:spacing w:after="160" w:line="259" w:lineRule="auto"/>
-        <w:rPr>
-          <w:rFonts w:ascii="Times New Roman" w:hAnsi="Times New Roman"/>
-          <w:bCs/>
-          <w:color w:val="333333"/>
-          <w:sz w:val="28"/>
-          <w:szCs w:val="28"/>
-          <w:shd w:val="clear" w:color="auto" w:fill="FFFFFF"/>
-          <w:lang w:val="en-US"/>
-        </w:rPr>
-      </w:pPr>
-      <w:r>
-        <w:rPr>
-          <w:rFonts w:ascii="Times New Roman" w:hAnsi="Times New Roman"/>
-          <w:bCs/>
-          <w:color w:val="333333"/>
-          <w:sz w:val="28"/>
-          <w:szCs w:val="28"/>
-          <w:shd w:val="clear" w:color="auto" w:fill="FFFFFF"/>
-        </w:rPr>
-        <w:t>Результат выполнения кода</w:t>
-      </w:r>
-      <w:r>
-        <w:rPr>
-          <w:rFonts w:ascii="Times New Roman" w:hAnsi="Times New Roman"/>
-          <w:bCs/>
-          <w:color w:val="333333"/>
-          <w:sz w:val="28"/>
-          <w:szCs w:val="28"/>
-          <w:shd w:val="clear" w:color="auto" w:fill="FFFFFF"/>
-          <w:lang w:val="en-US"/>
-        </w:rPr>
-        <w:t>:</w:t>
-      </w:r>
-    </w:p>
-    <w:p>
-      <w:pPr>
-        <w:jc w:val="both"/>
-        <w:rPr>
-          <w:rFonts w:ascii="Times New Roman" w:hAnsi="Times New Roman"/>
-          <w:bCs/>
-          <w:color w:val="333333"/>
-          <w:sz w:val="28"/>
-          <w:szCs w:val="28"/>
-          <w:shd w:val="clear" w:color="auto" w:fill="FFFFFF"/>
-        </w:rPr>
-      </w:pPr>
-      <w:r>
-        <w:rPr>
-          <w:rFonts w:ascii="Times New Roman" w:hAnsi="Times New Roman"/>
-          <w:bCs/>
-          <w:color w:val="333333"/>
-          <w:sz w:val="28"/>
-          <w:szCs w:val="28"/>
-          <w:shd w:val="clear" w:color="auto" w:fill="FFFFFF"/>
-        </w:rPr>
         <w:drawing>
-          <wp:inline distT="0" distB="0" distL="0" distR="0" wp14:anchorId="110690AB" wp14:editId="43E8BCC6">
-            <wp:extent cx="4848902" cy="1495634"/>
-            <wp:effectExtent l="0" t="0" r="0" b="9525"/>
-            <wp:docPr id="6" name="Рисунок 6"/>
+          <wp:inline distT="0" distB="0" distL="0" distR="0" wp14:anchorId="556285FE" wp14:editId="01A90C00">
+            <wp:extent cx="5940425" cy="5711190"/>
+            <wp:effectExtent l="0" t="0" r="3175" b="3810"/>
+            <wp:docPr id="3" name="Рисунок 3"/>
             <wp:cNvGraphicFramePr>
               <a:graphicFrameLocks xmlns:a="http://schemas.openxmlformats.org/drawingml/2006/main" noChangeAspect="1"/>
             </wp:cNvGraphicFramePr>
@@ -2129,7 +1267,7 @@
                   <pic:spPr>
                     <a:xfrm>
                       <a:off x="0" y="0"/>
-                      <a:ext cx="4848902" cy="1495634"/>
+                      <a:ext cx="5940425" cy="5711190"/>
                     </a:xfrm>
                     <a:prstGeom prst="rect">
                       <a:avLst/>
@@ -2162,12 +1300,62 @@
           <w:sz w:val="28"/>
           <w:szCs w:val="28"/>
           <w:shd w:val="clear" w:color="auto" w:fill="FFFFFF"/>
-        </w:rPr>
+          <w:lang w:val="en-US"/>
+        </w:rPr>
+        <w:t xml:space="preserve">HTML </w:t>
+      </w:r>
+      <w:r>
+        <w:rPr>
+          <w:rFonts w:ascii="Times New Roman" w:hAnsi="Times New Roman"/>
+          <w:bCs/>
+          <w:color w:val="333333"/>
+          <w:sz w:val="28"/>
+          <w:szCs w:val="28"/>
+          <w:shd w:val="clear" w:color="auto" w:fill="FFFFFF"/>
+        </w:rPr>
+        <w:t>– код страницы</w:t>
+      </w:r>
+    </w:p>
+    <w:p>
+      <w:pPr>
+        <w:jc w:val="both"/>
+        <w:rPr>
+          <w:rFonts w:ascii="Times New Roman" w:hAnsi="Times New Roman"/>
+          <w:bCs/>
+          <w:color w:val="333333"/>
+          <w:sz w:val="28"/>
+          <w:szCs w:val="28"/>
+          <w:shd w:val="clear" w:color="auto" w:fill="FFFFFF"/>
+        </w:rPr>
+      </w:pPr>
+    </w:p>
+    <w:p>
+      <w:pPr>
+        <w:jc w:val="both"/>
+        <w:rPr>
+          <w:rFonts w:ascii="Times New Roman" w:hAnsi="Times New Roman"/>
+          <w:bCs/>
+          <w:color w:val="333333"/>
+          <w:sz w:val="28"/>
+          <w:szCs w:val="28"/>
+          <w:shd w:val="clear" w:color="auto" w:fill="FFFFFF"/>
+        </w:rPr>
+      </w:pPr>
+      <w:r>
+        <w:rPr>
+          <w:rFonts w:ascii="Times New Roman" w:hAnsi="Times New Roman"/>
+          <w:bCs/>
+          <w:color w:val="333333"/>
+          <w:sz w:val="28"/>
+          <w:szCs w:val="28"/>
+          <w:shd w:val="clear" w:color="auto" w:fill="FFFFFF"/>
+        </w:rPr>
+        <w:lastRenderedPageBreak/>
         <w:drawing>
-          <wp:inline distT="0" distB="0" distL="0" distR="0" wp14:anchorId="0CEF2780" wp14:editId="4DCB039C">
-            <wp:extent cx="4925112" cy="1571844"/>
-            <wp:effectExtent l="0" t="0" r="8890" b="9525"/>
-            <wp:docPr id="7" name="Рисунок 7"/>
+          <wp:inline distT="0" distB="0" distL="0" distR="0" wp14:anchorId="0CB5FF42" wp14:editId="73684255">
+            <wp:extent cx="5940425" cy="3997325"/>
+            <wp:effectExtent l="0" t="0" r="3175" b="3175"/>
+            <wp:docPr id="4" name="Рисунок 4"/>
             <wp:cNvGraphicFramePr>
               <a:graphicFrameLocks xmlns:a="http://schemas.openxmlformats.org/drawingml/2006/main" noChangeAspect="1"/>
             </wp:cNvGraphicFramePr>
@@ -2187,7 +1375,7 @@
                   <pic:spPr>
                     <a:xfrm>
                       <a:off x="0" y="0"/>
-                      <a:ext cx="4925112" cy="1571844"/>
+                      <a:ext cx="5940425" cy="3997325"/>
                     </a:xfrm>
                     <a:prstGeom prst="rect">
                       <a:avLst/>
@@ -2210,31 +1398,41 @@
           <w:sz w:val="28"/>
           <w:szCs w:val="28"/>
           <w:shd w:val="clear" w:color="auto" w:fill="FFFFFF"/>
+        </w:rPr>
+      </w:pPr>
+      <w:r>
+        <w:rPr>
+          <w:rFonts w:ascii="Times New Roman" w:hAnsi="Times New Roman"/>
+          <w:bCs/>
+          <w:color w:val="333333"/>
+          <w:sz w:val="28"/>
+          <w:szCs w:val="28"/>
+          <w:shd w:val="clear" w:color="auto" w:fill="FFFFFF"/>
           <w:lang w:val="en-US"/>
         </w:rPr>
-      </w:pPr>
-      <w:r>
-        <w:rPr>
-          <w:rFonts w:ascii="Times New Roman" w:hAnsi="Times New Roman"/>
-          <w:bCs/>
-          <w:color w:val="333333"/>
-          <w:sz w:val="28"/>
-          <w:szCs w:val="28"/>
-          <w:shd w:val="clear" w:color="auto" w:fill="FFFFFF"/>
-        </w:rPr>
-        <w:t>Задание 2</w:t>
-      </w:r>
-      <w:r>
-        <w:rPr>
-          <w:rFonts w:ascii="Times New Roman" w:hAnsi="Times New Roman"/>
-          <w:bCs/>
-          <w:color w:val="333333"/>
-          <w:sz w:val="28"/>
-          <w:szCs w:val="28"/>
-          <w:shd w:val="clear" w:color="auto" w:fill="FFFFFF"/>
-          <w:lang w:val="en-US"/>
-        </w:rPr>
-        <w:t>:</w:t>
+        <w:t>JavaScript</w:t>
+      </w:r>
+      <w:r>
+        <w:rPr>
+          <w:rFonts w:ascii="Times New Roman" w:hAnsi="Times New Roman"/>
+          <w:bCs/>
+          <w:color w:val="333333"/>
+          <w:sz w:val="28"/>
+          <w:szCs w:val="28"/>
+          <w:shd w:val="clear" w:color="auto" w:fill="FFFFFF"/>
+        </w:rPr>
+        <w:t xml:space="preserve"> – </w:t>
+      </w:r>
+      <w:r>
+        <w:rPr>
+          <w:rFonts w:ascii="Times New Roman" w:hAnsi="Times New Roman"/>
+          <w:bCs/>
+          <w:color w:val="333333"/>
+          <w:sz w:val="28"/>
+          <w:szCs w:val="28"/>
+          <w:shd w:val="clear" w:color="auto" w:fill="FFFFFF"/>
+        </w:rPr>
+        <w:t>код страницы</w:t>
       </w:r>
     </w:p>
     <w:p>
@@ -2247,43 +1445,6 @@
           <w:sz w:val="28"/>
           <w:szCs w:val="28"/>
           <w:shd w:val="clear" w:color="auto" w:fill="FFFFFF"/>
-          <w:lang w:val="en-US"/>
-        </w:rPr>
-      </w:pPr>
-      <w:r>
-        <w:rPr>
-          <w:rFonts w:ascii="Times New Roman" w:hAnsi="Times New Roman"/>
-          <w:bCs/>
-          <w:color w:val="333333"/>
-          <w:sz w:val="28"/>
-          <w:szCs w:val="28"/>
-          <w:shd w:val="clear" w:color="auto" w:fill="FFFFFF"/>
-        </w:rPr>
-        <w:t>Результат выполнения кода</w:t>
-      </w:r>
-      <w:r>
-        <w:rPr>
-          <w:rFonts w:ascii="Times New Roman" w:hAnsi="Times New Roman"/>
-          <w:bCs/>
-          <w:color w:val="333333"/>
-          <w:sz w:val="28"/>
-          <w:szCs w:val="28"/>
-          <w:shd w:val="clear" w:color="auto" w:fill="FFFFFF"/>
-          <w:lang w:val="en-US"/>
-        </w:rPr>
-        <w:t>:</w:t>
-      </w:r>
-    </w:p>
-    <w:p>
-      <w:pPr>
-        <w:jc w:val="both"/>
-        <w:rPr>
-          <w:rFonts w:ascii="Times New Roman" w:hAnsi="Times New Roman"/>
-          <w:bCs/>
-          <w:color w:val="333333"/>
-          <w:sz w:val="28"/>
-          <w:szCs w:val="28"/>
-          <w:shd w:val="clear" w:color="auto" w:fill="FFFFFF"/>
         </w:rPr>
       </w:pPr>
       <w:r>
@@ -2296,10 +1457,10 @@
           <w:shd w:val="clear" w:color="auto" w:fill="FFFFFF"/>
         </w:rPr>
         <w:drawing>
-          <wp:inline distT="0" distB="0" distL="0" distR="0" wp14:anchorId="1554733D" wp14:editId="63D5A17B">
-            <wp:extent cx="4991797" cy="1619476"/>
-            <wp:effectExtent l="0" t="0" r="0" b="0"/>
-            <wp:docPr id="8" name="Рисунок 8"/>
+          <wp:inline distT="0" distB="0" distL="0" distR="0" wp14:anchorId="3A764DDF" wp14:editId="6796286B">
+            <wp:extent cx="4353533" cy="2819794"/>
+            <wp:effectExtent l="0" t="0" r="9525" b="0"/>
+            <wp:docPr id="10" name="Рисунок 10"/>
             <wp:cNvGraphicFramePr>
               <a:graphicFrameLocks xmlns:a="http://schemas.openxmlformats.org/drawingml/2006/main" noChangeAspect="1"/>
             </wp:cNvGraphicFramePr>
@@ -2319,7 +1480,7 @@
                   <pic:spPr>
                     <a:xfrm>
                       <a:off x="0" y="0"/>
-                      <a:ext cx="4991797" cy="1619476"/>
+                      <a:ext cx="4353533" cy="2819794"/>
                     </a:xfrm>
                     <a:prstGeom prst="rect">
                       <a:avLst/>
@@ -2352,12 +1513,84 @@
           <w:sz w:val="28"/>
           <w:szCs w:val="28"/>
           <w:shd w:val="clear" w:color="auto" w:fill="FFFFFF"/>
-        </w:rPr>
+          <w:lang w:val="en-US"/>
+        </w:rPr>
+        <w:t>JavaScript</w:t>
+      </w:r>
+      <w:r>
+        <w:rPr>
+          <w:rFonts w:ascii="Times New Roman" w:hAnsi="Times New Roman"/>
+          <w:bCs/>
+          <w:color w:val="333333"/>
+          <w:sz w:val="28"/>
+          <w:szCs w:val="28"/>
+          <w:shd w:val="clear" w:color="auto" w:fill="FFFFFF"/>
+        </w:rPr>
+        <w:t xml:space="preserve"> – </w:t>
+      </w:r>
+      <w:r>
+        <w:rPr>
+          <w:rFonts w:ascii="Times New Roman" w:hAnsi="Times New Roman"/>
+          <w:bCs/>
+          <w:color w:val="333333"/>
+          <w:sz w:val="28"/>
+          <w:szCs w:val="28"/>
+          <w:shd w:val="clear" w:color="auto" w:fill="FFFFFF"/>
+        </w:rPr>
+        <w:t>код страницы</w:t>
+      </w:r>
+    </w:p>
+    <w:p>
+      <w:pPr>
+        <w:spacing w:after="160" w:line="259" w:lineRule="auto"/>
+        <w:rPr>
+          <w:rFonts w:ascii="Times New Roman" w:hAnsi="Times New Roman"/>
+          <w:bCs/>
+          <w:color w:val="333333"/>
+          <w:sz w:val="28"/>
+          <w:szCs w:val="28"/>
+          <w:shd w:val="clear" w:color="auto" w:fill="FFFFFF"/>
+        </w:rPr>
+      </w:pPr>
+      <w:r>
+        <w:rPr>
+          <w:rFonts w:ascii="Times New Roman" w:hAnsi="Times New Roman"/>
+          <w:bCs/>
+          <w:color w:val="333333"/>
+          <w:sz w:val="28"/>
+          <w:szCs w:val="28"/>
+          <w:shd w:val="clear" w:color="auto" w:fill="FFFFFF"/>
+        </w:rPr>
+        <w:br w:type="page"/>
+      </w:r>
+    </w:p>
+    <w:p>
+      <w:pPr>
+        <w:spacing w:after="160" w:line="259" w:lineRule="auto"/>
+        <w:rPr>
+          <w:rFonts w:ascii="Times New Roman" w:hAnsi="Times New Roman"/>
+          <w:bCs/>
+          <w:color w:val="333333"/>
+          <w:sz w:val="28"/>
+          <w:szCs w:val="28"/>
+          <w:shd w:val="clear" w:color="auto" w:fill="FFFFFF"/>
+        </w:rPr>
+      </w:pPr>
+      <w:r>
+        <w:rPr>
+          <w:rFonts w:ascii="Times New Roman" w:hAnsi="Times New Roman"/>
+          <w:bCs/>
+          <w:color w:val="333333"/>
+          <w:sz w:val="28"/>
+          <w:szCs w:val="28"/>
+          <w:shd w:val="clear" w:color="auto" w:fill="FFFFFF"/>
+        </w:rPr>
+        <w:lastRenderedPageBreak/>
         <w:drawing>
-          <wp:inline distT="0" distB="0" distL="0" distR="0" wp14:anchorId="1C58406A" wp14:editId="00ABE4F9">
-            <wp:extent cx="4915586" cy="1590897"/>
-            <wp:effectExtent l="0" t="0" r="0" b="9525"/>
-            <wp:docPr id="14" name="Рисунок 14"/>
+          <wp:inline distT="0" distB="0" distL="0" distR="0" wp14:anchorId="4E718EDC" wp14:editId="41B8241B">
+            <wp:extent cx="5940425" cy="7221855"/>
+            <wp:effectExtent l="0" t="0" r="3175" b="0"/>
+            <wp:docPr id="11" name="Рисунок 11"/>
             <wp:cNvGraphicFramePr>
               <a:graphicFrameLocks xmlns:a="http://schemas.openxmlformats.org/drawingml/2006/main" noChangeAspect="1"/>
             </wp:cNvGraphicFramePr>
@@ -2377,7 +1610,7 @@
                   <pic:spPr>
                     <a:xfrm>
                       <a:off x="0" y="0"/>
-                      <a:ext cx="4915586" cy="1590897"/>
+                      <a:ext cx="5940425" cy="7221855"/>
                     </a:xfrm>
                     <a:prstGeom prst="rect">
                       <a:avLst/>
@@ -2389,6 +1622,172 @@
           </wp:inline>
         </w:drawing>
       </w:r>
+    </w:p>
+    <w:p>
+      <w:pPr>
+        <w:jc w:val="both"/>
+        <w:rPr>
+          <w:rFonts w:ascii="Times New Roman" w:hAnsi="Times New Roman"/>
+          <w:bCs/>
+          <w:color w:val="333333"/>
+          <w:sz w:val="28"/>
+          <w:szCs w:val="28"/>
+          <w:shd w:val="clear" w:color="auto" w:fill="FFFFFF"/>
+        </w:rPr>
+      </w:pPr>
+      <w:r>
+        <w:rPr>
+          <w:rFonts w:ascii="Times New Roman" w:hAnsi="Times New Roman"/>
+          <w:bCs/>
+          <w:color w:val="333333"/>
+          <w:sz w:val="28"/>
+          <w:szCs w:val="28"/>
+          <w:shd w:val="clear" w:color="auto" w:fill="FFFFFF"/>
+          <w:lang w:val="en-US"/>
+        </w:rPr>
+        <w:t>JavaScript</w:t>
+      </w:r>
+      <w:r>
+        <w:rPr>
+          <w:rFonts w:ascii="Times New Roman" w:hAnsi="Times New Roman"/>
+          <w:bCs/>
+          <w:color w:val="333333"/>
+          <w:sz w:val="28"/>
+          <w:szCs w:val="28"/>
+          <w:shd w:val="clear" w:color="auto" w:fill="FFFFFF"/>
+        </w:rPr>
+        <w:t xml:space="preserve"> – </w:t>
+      </w:r>
+      <w:r>
+        <w:rPr>
+          <w:rFonts w:ascii="Times New Roman" w:hAnsi="Times New Roman"/>
+          <w:bCs/>
+          <w:color w:val="333333"/>
+          <w:sz w:val="28"/>
+          <w:szCs w:val="28"/>
+          <w:shd w:val="clear" w:color="auto" w:fill="FFFFFF"/>
+        </w:rPr>
+        <w:t>код страницы</w:t>
+      </w:r>
+    </w:p>
+    <w:p>
+      <w:pPr>
+        <w:spacing w:after="160" w:line="259" w:lineRule="auto"/>
+        <w:rPr>
+          <w:rFonts w:ascii="Times New Roman" w:hAnsi="Times New Roman"/>
+          <w:bCs/>
+          <w:color w:val="333333"/>
+          <w:sz w:val="28"/>
+          <w:szCs w:val="28"/>
+          <w:shd w:val="clear" w:color="auto" w:fill="FFFFFF"/>
+        </w:rPr>
+      </w:pPr>
+      <w:r>
+        <w:rPr>
+          <w:rFonts w:ascii="Times New Roman" w:hAnsi="Times New Roman"/>
+          <w:bCs/>
+          <w:color w:val="333333"/>
+          <w:sz w:val="28"/>
+          <w:szCs w:val="28"/>
+          <w:shd w:val="clear" w:color="auto" w:fill="FFFFFF"/>
+        </w:rPr>
+        <w:lastRenderedPageBreak/>
+        <w:drawing>
+          <wp:inline distT="0" distB="0" distL="0" distR="0" wp14:anchorId="15F7B2F3" wp14:editId="26AAB277">
+            <wp:extent cx="5940425" cy="7751445"/>
+            <wp:effectExtent l="0" t="0" r="3175" b="1905"/>
+            <wp:docPr id="12" name="Рисунок 12"/>
+            <wp:cNvGraphicFramePr>
+              <a:graphicFrameLocks xmlns:a="http://schemas.openxmlformats.org/drawingml/2006/main" noChangeAspect="1"/>
+            </wp:cNvGraphicFramePr>
+            <a:graphic xmlns:a="http://schemas.openxmlformats.org/drawingml/2006/main">
+              <a:graphicData uri="http://schemas.openxmlformats.org/drawingml/2006/picture">
+                <pic:pic xmlns:pic="http://schemas.openxmlformats.org/drawingml/2006/picture">
+                  <pic:nvPicPr>
+                    <pic:cNvPr id="1" name=""/>
+                    <pic:cNvPicPr/>
+                  </pic:nvPicPr>
+                  <pic:blipFill>
+                    <a:blip r:embed="rId11"/>
+                    <a:stretch>
+                      <a:fillRect/>
+                    </a:stretch>
+                  </pic:blipFill>
+                  <pic:spPr>
+                    <a:xfrm>
+                      <a:off x="0" y="0"/>
+                      <a:ext cx="5940425" cy="7751445"/>
+                    </a:xfrm>
+                    <a:prstGeom prst="rect">
+                      <a:avLst/>
+                    </a:prstGeom>
+                  </pic:spPr>
+                </pic:pic>
+              </a:graphicData>
+            </a:graphic>
+          </wp:inline>
+        </w:drawing>
+      </w:r>
+    </w:p>
+    <w:p>
+      <w:pPr>
+        <w:jc w:val="both"/>
+        <w:rPr>
+          <w:rFonts w:ascii="Times New Roman" w:hAnsi="Times New Roman"/>
+          <w:bCs/>
+          <w:color w:val="333333"/>
+          <w:sz w:val="28"/>
+          <w:szCs w:val="28"/>
+          <w:shd w:val="clear" w:color="auto" w:fill="FFFFFF"/>
+        </w:rPr>
+      </w:pPr>
+      <w:r>
+        <w:rPr>
+          <w:rFonts w:ascii="Times New Roman" w:hAnsi="Times New Roman"/>
+          <w:bCs/>
+          <w:color w:val="333333"/>
+          <w:sz w:val="28"/>
+          <w:szCs w:val="28"/>
+          <w:shd w:val="clear" w:color="auto" w:fill="FFFFFF"/>
+          <w:lang w:val="en-US"/>
+        </w:rPr>
+        <w:t>JavaScript</w:t>
+      </w:r>
+      <w:r>
+        <w:rPr>
+          <w:rFonts w:ascii="Times New Roman" w:hAnsi="Times New Roman"/>
+          <w:bCs/>
+          <w:color w:val="333333"/>
+          <w:sz w:val="28"/>
+          <w:szCs w:val="28"/>
+          <w:shd w:val="clear" w:color="auto" w:fill="FFFFFF"/>
+        </w:rPr>
+        <w:t xml:space="preserve"> – </w:t>
+      </w:r>
+      <w:r>
+        <w:rPr>
+          <w:rFonts w:ascii="Times New Roman" w:hAnsi="Times New Roman"/>
+          <w:bCs/>
+          <w:color w:val="333333"/>
+          <w:sz w:val="28"/>
+          <w:szCs w:val="28"/>
+          <w:shd w:val="clear" w:color="auto" w:fill="FFFFFF"/>
+        </w:rPr>
+        <w:t>код страницы</w:t>
+      </w:r>
+    </w:p>
+    <w:p>
+      <w:pPr>
+        <w:spacing w:after="160" w:line="259" w:lineRule="auto"/>
+        <w:rPr>
+          <w:rFonts w:ascii="Times New Roman" w:hAnsi="Times New Roman"/>
+          <w:bCs/>
+          <w:color w:val="333333"/>
+          <w:sz w:val="28"/>
+          <w:szCs w:val="28"/>
+          <w:shd w:val="clear" w:color="auto" w:fill="FFFFFF"/>
+        </w:rPr>
+      </w:pPr>
     </w:p>
     <w:sectPr>
       <w:pgSz w:w="11906" w:h="16838"/>
@@ -3575,6 +2974,21 @@
       <w:szCs w:val="20"/>
     </w:rPr>
   </w:style>
+  <w:style w:type="character" w:customStyle="1" w:styleId="fontstyle41">
+    <w:name w:val="fontstyle41"/>
+    <w:basedOn w:val="a0"/>
+    <w:rsid w:val="00CD4D5B"/>
+    <w:rPr>
+      <w:rFonts w:ascii="Times New Roman" w:hAnsi="Times New Roman" w:cs="Times New Roman" w:hint="default"/>
+      <w:b/>
+      <w:bCs/>
+      <w:i w:val="0"/>
+      <w:iCs w:val="0"/>
+      <w:color w:val="000000"/>
+      <w:sz w:val="28"/>
+      <w:szCs w:val="28"/>
+    </w:rPr>
+  </w:style>
 </w:styles>
 </file>
 

</xml_diff>